<commit_message>
docs: add word counts to chapter titles, project template, and repo link
- Add word counts to all 6 chapter titles as required by submission instructions
- Add project template declaration (Project Idea Title 1: A Non-Profit Web Application)
- Add GitHub repository link (https://github.com/zymawy/fp) to Ch1
- Update TOC to reflect chapter title word counts
- Regenerate PDF and DOCX
</commit_message>
<xml_diff>
--- a/report-rewrite/enaam-full-report.docx
+++ b/report-rewrite/enaam-full-report.docx
@@ -136,7 +136,7 @@
           <w:b/>
           <w:bCs/>
         </w:rPr>
-        <w:t xml:space="preserve">Chapter 1: Introduction</w:t>
+        <w:t xml:space="preserve">Chapter 1: Introduction (739/1000 words)</w:t>
       </w:r>
     </w:p>
     <w:p>
@@ -200,7 +200,7 @@
           <w:b/>
           <w:bCs/>
         </w:rPr>
-        <w:t xml:space="preserve">Chapter 2: Literature Review</w:t>
+        <w:t xml:space="preserve">Chapter 2: Literature Review (1358/2500 words)</w:t>
       </w:r>
     </w:p>
     <w:p>
@@ -312,7 +312,7 @@
           <w:b/>
           <w:bCs/>
         </w:rPr>
-        <w:t xml:space="preserve">Chapter 3: System Design and Architecture</w:t>
+        <w:t xml:space="preserve">Chapter 3: System Design and Architecture (1926/2000 words)</w:t>
       </w:r>
     </w:p>
     <w:p>
@@ -424,7 +424,7 @@
           <w:b/>
           <w:bCs/>
         </w:rPr>
-        <w:t xml:space="preserve">Chapter 4: Implementation</w:t>
+        <w:t xml:space="preserve">Chapter 4: Implementation (1948/2500 words)</w:t>
       </w:r>
     </w:p>
     <w:p>
@@ -536,7 +536,7 @@
           <w:b/>
           <w:bCs/>
         </w:rPr>
-        <w:t xml:space="preserve">Chapter 5: Evaluation</w:t>
+        <w:t xml:space="preserve">Chapter 5: Evaluation (1830/2500 words)</w:t>
       </w:r>
     </w:p>
     <w:p>
@@ -636,7 +636,7 @@
           <w:b/>
           <w:bCs/>
         </w:rPr>
-        <w:t xml:space="preserve">Chapter 6: Conclusion</w:t>
+        <w:t xml:space="preserve">Chapter 6: Conclusion (800/1000 words)</w:t>
       </w:r>
     </w:p>
     <w:p>
@@ -734,16 +734,16 @@
       </w:r>
     </w:p>
     <w:bookmarkEnd w:id="10"/>
-    <w:bookmarkStart w:id="18" w:name="chapter-1-introduction"/>
+    <w:bookmarkStart w:id="19" w:name="chapter-1-introduction-7391000-words"/>
     <w:p>
       <w:pPr>
         <w:pStyle w:val="Heading1"/>
       </w:pPr>
       <w:r>
-        <w:t xml:space="preserve">Chapter 1: Introduction</w:t>
-      </w:r>
-    </w:p>
-    <w:bookmarkStart w:id="11" w:name="project-overview"/>
+        <w:t xml:space="preserve">Chapter 1: Introduction (739/1000 words)</w:t>
+      </w:r>
+    </w:p>
+    <w:bookmarkStart w:id="12" w:name="project-overview"/>
     <w:p>
       <w:pPr>
         <w:pStyle w:val="Heading2"/>
@@ -757,105 +757,122 @@
         <w:pStyle w:val="FirstParagraph"/>
       </w:pPr>
       <w:r>
-        <w:t xml:space="preserve">Enaam is a full-stack web-based charitable donation platform designed to address deficiencies in transparency, accessibility, and donor engagement within online philanthropic giving, with particular emphasis on the Middle East and North Africa (MENA) region. The platform name, derived from the Arabic word meaning</w:t>
-      </w:r>
-      <w:r>
-        <w:t xml:space="preserve"> </w:t>
-      </w:r>
-      <w:r>
-        <w:t xml:space="preserve">“blessings,”</w:t>
-      </w:r>
-      <w:r>
-        <w:t xml:space="preserve"> </w:t>
-      </w:r>
-      <w:r>
-        <w:t xml:space="preserve">reflects its core objective: facilitating trustworthy and culturally appropriate digital charitable giving.</w:t>
-      </w:r>
-    </w:p>
-    <w:p>
-      <w:pPr>
-        <w:pStyle w:val="BodyText"/>
-      </w:pPr>
-      <w:r>
-        <w:t xml:space="preserve">The contemporary charitable giving ecosystem is characterised by a significant trust deficit. Donors encounter opaque reporting mechanisms, limited visibility into fund allocation, and insufficient feedback on campaign progress. These shortcomings are compounded in the MENA region by a scarcity of platforms offering comprehensive Arabic language support, right-to-left (RTL) layout adaptation, and integration with regionally prevalent payment infrastructure.</w:t>
-      </w:r>
-    </w:p>
-    <w:p>
-      <w:pPr>
-        <w:pStyle w:val="BodyText"/>
-      </w:pPr>
-      <w:r>
-        <w:t xml:space="preserve">Enaam addresses these challenges through three principal components: a donor-facing single-page application (SPA) built with React 18 and TypeScript, an administrative dashboard constructed with Vue 3, and a RESTful API implemented in Laravel 12. The system is orchestrated through Docker Compose, with real-time campaign updates delivered via a Centrifugo WebSocket server. The platform further incorporates bilingual English/Arabic support with full RTL adaptation, secure payment processing through the MyFatoorah gateway, and a gamification layer of badges and achievement milestones.</w:t>
-      </w:r>
-    </w:p>
-    <w:bookmarkEnd w:id="11"/>
-    <w:bookmarkStart w:id="12" w:name="motivation"/>
-    <w:p>
-      <w:pPr>
-        <w:pStyle w:val="Heading2"/>
-      </w:pPr>
-      <w:r>
-        <w:t xml:space="preserve">1.2 Motivation</w:t>
-      </w:r>
-    </w:p>
-    <w:p>
-      <w:pPr>
-        <w:pStyle w:val="FirstParagraph"/>
-      </w:pPr>
-      <w:r>
-        <w:t xml:space="preserve">Global online giving increased by approximately 21% between 2019 and 2021 (Charities Aid Foundation, 2022), yet this growth has introduced concerns regarding transparency, accountability, and equitable treatment of diverse donor populations. Prominent platforms such as GoFundMe offer broad reach but limited post-donation transparency and no real-time tracking. GlobalGiving provides accountability mechanisms but remains oriented towards English-speaking Western markets. Within the MENA region, Ehsan.sa offers government-backed verification and Arabic support but lacks gamification features, real-time feedback mechanisms, and availability to non-Saudi organisations.</w:t>
-      </w:r>
-    </w:p>
-    <w:p>
-      <w:pPr>
-        <w:pStyle w:val="BodyText"/>
-      </w:pPr>
-      <w:r>
-        <w:t xml:space="preserve">A critical gap exists across these platforms: the absence of a unified solution simultaneously addressing transparency through real-time progress tracking, cultural accessibility through comprehensive bilingual and RTL support, and sustained engagement through gamification. This gap is particularly acute for Arabic-speaking donors, who represent a philanthropically active demographic—charitable giving constitutes one of the five pillars of Islam, and the MENA region consistently ranks among the most generous globally in per-capita contributions (World Giving Index, 2022)—yet are poorly served by predominantly English-language digital giving infrastructure.</w:t>
-      </w:r>
-    </w:p>
-    <w:p>
-      <w:pPr>
-        <w:pStyle w:val="BodyText"/>
-      </w:pPr>
-      <w:r>
-        <w:t xml:space="preserve">The scale of the trust problem is significant. Research consistently indicates that perceived lack of accountability is among the primary reasons potential donors withhold contributions, with surveys suggesting that over 30% of individuals who considered donating online ultimately did not proceed due to concerns about how their funds would be used (Charities Aid Foundation, 2022). In the MENA region, where personal trust relationships traditionally mediate charitable giving, the transition to digital platforms demands even higher standards of transparency and cultural sensitivity. The motivation for this project arose from direct observation of these deficiencies: recurring patterns of donor hesitation attributable to insufficient transparency, frustration with inadequate Arabic language support, and disengagement resulting from impersonal donation workflows.</w:t>
-      </w:r>
-    </w:p>
-    <w:bookmarkEnd w:id="12"/>
-    <w:bookmarkStart w:id="13" w:name="research-objectives"/>
-    <w:p>
-      <w:pPr>
-        <w:pStyle w:val="Heading2"/>
-      </w:pPr>
-      <w:r>
-        <w:t xml:space="preserve">1.3 Research Objectives</w:t>
-      </w:r>
-    </w:p>
-    <w:p>
-      <w:pPr>
-        <w:pStyle w:val="FirstParagraph"/>
-      </w:pPr>
-      <w:r>
-        <w:t xml:space="preserve">Five research objectives guide the design, implementation, and evaluation of Enaam:</w:t>
-      </w:r>
-    </w:p>
-    <w:p>
-      <w:pPr>
-        <w:pStyle w:val="BodyText"/>
-      </w:pPr>
+        <w:t xml:space="preserve">This project follows</w:t>
+      </w:r>
+      <w:r>
+        <w:t xml:space="preserve"> </w:t>
+      </w:r>
       <w:r>
         <w:rPr>
           <w:b/>
           <w:bCs/>
         </w:rPr>
-        <w:t xml:space="preserve">RO1: Design and implement a transparent donation platform with real-time progress tracking.</w:t>
-      </w:r>
-      <w:r>
-        <w:t xml:space="preserve"> </w:t>
-      </w:r>
-      <w:r>
-        <w:t xml:space="preserve">This addresses the trust deficit through real-time campaign progress indicators and donation activity feeds, leveraging a Centrifugo WebSocket server for instantaneous updates.</w:t>
+        <w:t xml:space="preserve">Project Idea Title 1: A Non-Profit Web Application</w:t>
+      </w:r>
+      <w:r>
+        <w:t xml:space="preserve">. The complete source code is publicly available at:</w:t>
+      </w:r>
+      <w:r>
+        <w:t xml:space="preserve"> </w:t>
+      </w:r>
+      <w:hyperlink r:id="rId11">
+        <w:r>
+          <w:rPr>
+            <w:rStyle w:val="Hyperlink"/>
+          </w:rPr>
+          <w:t xml:space="preserve">https://github.com/zymawy/fp</w:t>
+        </w:r>
+      </w:hyperlink>
+      <w:r>
+        <w:t xml:space="preserve">.</w:t>
+      </w:r>
+    </w:p>
+    <w:p>
+      <w:pPr>
+        <w:pStyle w:val="BodyText"/>
+      </w:pPr>
+      <w:r>
+        <w:t xml:space="preserve">Enaam is a full-stack web-based charitable donation platform designed to address deficiencies in transparency, accessibility, and donor engagement within online philanthropic giving, with particular emphasis on the Middle East and North Africa (MENA) region. The platform name, derived from the Arabic word meaning</w:t>
+      </w:r>
+      <w:r>
+        <w:t xml:space="preserve"> </w:t>
+      </w:r>
+      <w:r>
+        <w:t xml:space="preserve">“blessings,”</w:t>
+      </w:r>
+      <w:r>
+        <w:t xml:space="preserve"> </w:t>
+      </w:r>
+      <w:r>
+        <w:t xml:space="preserve">reflects its core objective: facilitating trustworthy and culturally appropriate digital charitable giving.</w:t>
+      </w:r>
+    </w:p>
+    <w:p>
+      <w:pPr>
+        <w:pStyle w:val="BodyText"/>
+      </w:pPr>
+      <w:r>
+        <w:t xml:space="preserve">The contemporary charitable giving ecosystem is characterised by a significant trust deficit. Donors encounter opaque reporting mechanisms, limited visibility into fund allocation, and insufficient feedback on campaign progress. These shortcomings are compounded in the MENA region by a scarcity of platforms offering comprehensive Arabic language support, right-to-left (RTL) layout adaptation, and integration with regionally prevalent payment infrastructure.</w:t>
+      </w:r>
+    </w:p>
+    <w:p>
+      <w:pPr>
+        <w:pStyle w:val="BodyText"/>
+      </w:pPr>
+      <w:r>
+        <w:t xml:space="preserve">Enaam addresses these challenges through three principal components: a donor-facing single-page application (SPA) built with React 18 and TypeScript, an administrative dashboard constructed with Vue 3, and a RESTful API implemented in Laravel 12. The system is orchestrated through Docker Compose, with real-time campaign updates delivered via a Centrifugo WebSocket server. The platform further incorporates bilingual English/Arabic support with full RTL adaptation, secure payment processing through the MyFatoorah gateway, and a gamification layer of badges and achievement milestones.</w:t>
+      </w:r>
+    </w:p>
+    <w:bookmarkEnd w:id="12"/>
+    <w:bookmarkStart w:id="13" w:name="motivation"/>
+    <w:p>
+      <w:pPr>
+        <w:pStyle w:val="Heading2"/>
+      </w:pPr>
+      <w:r>
+        <w:t xml:space="preserve">1.2 Motivation</w:t>
+      </w:r>
+    </w:p>
+    <w:p>
+      <w:pPr>
+        <w:pStyle w:val="FirstParagraph"/>
+      </w:pPr>
+      <w:r>
+        <w:t xml:space="preserve">Global online giving increased by approximately 21% between 2019 and 2021 (Charities Aid Foundation, 2022), yet this growth has introduced concerns regarding transparency, accountability, and equitable treatment of diverse donor populations. Prominent platforms such as GoFundMe offer broad reach but limited post-donation transparency and no real-time tracking. GlobalGiving provides accountability mechanisms but remains oriented towards English-speaking Western markets. Within the MENA region, Ehsan.sa offers government-backed verification and Arabic support but lacks gamification features, real-time feedback mechanisms, and availability to non-Saudi organisations.</w:t>
+      </w:r>
+    </w:p>
+    <w:p>
+      <w:pPr>
+        <w:pStyle w:val="BodyText"/>
+      </w:pPr>
+      <w:r>
+        <w:t xml:space="preserve">A critical gap exists across these platforms: the absence of a unified solution simultaneously addressing transparency through real-time progress tracking, cultural accessibility through comprehensive bilingual and RTL support, and sustained engagement through gamification. This gap is particularly acute for Arabic-speaking donors, who represent a philanthropically active demographic—charitable giving constitutes one of the five pillars of Islam, and the MENA region consistently ranks among the most generous globally in per-capita contributions (World Giving Index, 2022)—yet are poorly served by predominantly English-language digital giving infrastructure.</w:t>
+      </w:r>
+    </w:p>
+    <w:p>
+      <w:pPr>
+        <w:pStyle w:val="BodyText"/>
+      </w:pPr>
+      <w:r>
+        <w:t xml:space="preserve">The scale of the trust problem is significant. Research consistently indicates that perceived lack of accountability is among the primary reasons potential donors withhold contributions, with surveys suggesting that over 30% of individuals who considered donating online ultimately did not proceed due to concerns about how their funds would be used (Charities Aid Foundation, 2022). In the MENA region, where personal trust relationships traditionally mediate charitable giving, the transition to digital platforms demands even higher standards of transparency and cultural sensitivity. The motivation for this project arose from direct observation of these deficiencies: recurring patterns of donor hesitation attributable to insufficient transparency, frustration with inadequate Arabic language support, and disengagement resulting from impersonal donation workflows.</w:t>
+      </w:r>
+    </w:p>
+    <w:bookmarkEnd w:id="13"/>
+    <w:bookmarkStart w:id="14" w:name="research-objectives"/>
+    <w:p>
+      <w:pPr>
+        <w:pStyle w:val="Heading2"/>
+      </w:pPr>
+      <w:r>
+        <w:t xml:space="preserve">1.3 Research Objectives</w:t>
+      </w:r>
+    </w:p>
+    <w:p>
+      <w:pPr>
+        <w:pStyle w:val="FirstParagraph"/>
+      </w:pPr>
+      <w:r>
+        <w:t xml:space="preserve">Five research objectives guide the design, implementation, and evaluation of Enaam:</w:t>
       </w:r>
     </w:p>
     <w:p>
@@ -867,13 +884,13 @@
           <w:b/>
           <w:bCs/>
         </w:rPr>
-        <w:t xml:space="preserve">RO2: Integrate a secure payment gateway supporting multiple MENA-region payment methods.</w:t>
-      </w:r>
-      <w:r>
-        <w:t xml:space="preserve"> </w:t>
-      </w:r>
-      <w:r>
-        <w:t xml:space="preserve">The platform integrates MyFatoorah, supporting Visa, Mastercard, KNET, Apple Pay, and regional bank transfers, with secure webhook-based transaction verification.</w:t>
+        <w:t xml:space="preserve">RO1: Design and implement a transparent donation platform with real-time progress tracking.</w:t>
+      </w:r>
+      <w:r>
+        <w:t xml:space="preserve"> </w:t>
+      </w:r>
+      <w:r>
+        <w:t xml:space="preserve">This addresses the trust deficit through real-time campaign progress indicators and donation activity feeds, leveraging a Centrifugo WebSocket server for instantaneous updates.</w:t>
       </w:r>
     </w:p>
     <w:p>
@@ -885,13 +902,13 @@
           <w:b/>
           <w:bCs/>
         </w:rPr>
-        <w:t xml:space="preserve">RO3: Implement bilingual support for English and Arabic with full RTL layout adaptation.</w:t>
-      </w:r>
-      <w:r>
-        <w:t xml:space="preserve"> </w:t>
-      </w:r>
-      <w:r>
-        <w:t xml:space="preserve">The donor-facing application employs react-i18next with dynamic layout direction switching, culturally appropriate formatting, and comprehensive translation coverage.</w:t>
+        <w:t xml:space="preserve">RO2: Integrate a secure payment gateway supporting multiple MENA-region payment methods.</w:t>
+      </w:r>
+      <w:r>
+        <w:t xml:space="preserve"> </w:t>
+      </w:r>
+      <w:r>
+        <w:t xml:space="preserve">The platform integrates MyFatoorah, supporting Visa, Mastercard, KNET, Apple Pay, and regional bank transfers, with secure webhook-based transaction verification.</w:t>
       </w:r>
     </w:p>
     <w:p>
@@ -903,13 +920,13 @@
           <w:b/>
           <w:bCs/>
         </w:rPr>
-        <w:t xml:space="preserve">RO4: Develop role-based access control with separate donor and administrative interfaces.</w:t>
-      </w:r>
-      <w:r>
-        <w:t xml:space="preserve"> </w:t>
-      </w:r>
-      <w:r>
-        <w:t xml:space="preserve">The donor SPA and Vue 3 admin dashboard serve distinct user roles, with JWT-based authentication and role-specific permission scoping.</w:t>
+        <w:t xml:space="preserve">RO3: Implement bilingual support for English and Arabic with full RTL layout adaptation.</w:t>
+      </w:r>
+      <w:r>
+        <w:t xml:space="preserve"> </w:t>
+      </w:r>
+      <w:r>
+        <w:t xml:space="preserve">The donor-facing application employs react-i18next with dynamic layout direction switching, culturally appropriate formatting, and comprehensive translation coverage.</w:t>
       </w:r>
     </w:p>
     <w:p>
@@ -921,6 +938,24 @@
           <w:b/>
           <w:bCs/>
         </w:rPr>
+        <w:t xml:space="preserve">RO4: Develop role-based access control with separate donor and administrative interfaces.</w:t>
+      </w:r>
+      <w:r>
+        <w:t xml:space="preserve"> </w:t>
+      </w:r>
+      <w:r>
+        <w:t xml:space="preserve">The donor SPA and Vue 3 admin dashboard serve distinct user roles, with JWT-based authentication and role-specific permission scoping.</w:t>
+      </w:r>
+    </w:p>
+    <w:p>
+      <w:pPr>
+        <w:pStyle w:val="BodyText"/>
+      </w:pPr>
+      <w:r>
+        <w:rPr>
+          <w:b/>
+          <w:bCs/>
+        </w:rPr>
         <w:t xml:space="preserve">RO5: Create a comprehensive automated test suite to validate platform reliability.</w:t>
       </w:r>
       <w:r>
@@ -930,8 +965,8 @@
         <w:t xml:space="preserve">The test suite encompasses unit and integration tests covering authentication, donation processing, payment verification, and role-based access control.</w:t>
       </w:r>
     </w:p>
-    <w:bookmarkEnd w:id="13"/>
-    <w:bookmarkStart w:id="17" w:name="project-scope"/>
+    <w:bookmarkEnd w:id="14"/>
+    <w:bookmarkStart w:id="18" w:name="project-scope"/>
     <w:p>
       <w:pPr>
         <w:pStyle w:val="Heading2"/>
@@ -1045,18 +1080,18 @@
           <wp:inline>
             <wp:extent cx="5334000" cy="2440409"/>
             <wp:effectExtent b="0" l="0" r="0" t="0"/>
-            <wp:docPr descr="Figure 1.1: Project Development Timeline" title="" id="15" name="Picture"/>
+            <wp:docPr descr="Figure 1.1: Project Development Timeline" title="" id="16" name="Picture"/>
             <a:graphic>
               <a:graphicData uri="http://schemas.openxmlformats.org/drawingml/2006/picture">
                 <pic:pic>
                   <pic:nvPicPr>
-                    <pic:cNvPr descr="fig-gantt.png" id="16" name="Picture"/>
+                    <pic:cNvPr descr="fig-gantt.png" id="17" name="Picture"/>
                     <pic:cNvPicPr>
                       <a:picLocks noChangeArrowheads="1" noChangeAspect="1"/>
                     </pic:cNvPicPr>
                   </pic:nvPicPr>
                   <pic:blipFill>
-                    <a:blip r:embed="rId14"/>
+                    <a:blip r:embed="rId15"/>
                     <a:stretch>
                       <a:fillRect/>
                     </a:stretch>
@@ -1091,15 +1126,15 @@
         <w:t xml:space="preserve">Figure 1.1: Project Development Timeline</w:t>
       </w:r>
     </w:p>
-    <w:bookmarkEnd w:id="17"/>
     <w:bookmarkEnd w:id="18"/>
-    <w:bookmarkStart w:id="27" w:name="chapter-2-literature-review"/>
+    <w:bookmarkEnd w:id="19"/>
+    <w:bookmarkStart w:id="28" w:name="X22dbfc9620b7b8a8daab73c69dffa3c25861416"/>
     <w:p>
       <w:pPr>
         <w:pStyle w:val="Heading1"/>
       </w:pPr>
       <w:r>
-        <w:t xml:space="preserve">Chapter 2: Literature Review</w:t>
+        <w:t xml:space="preserve">Chapter 2: Literature Review (1358/2500 words)</w:t>
       </w:r>
     </w:p>
     <w:p>
@@ -1110,7 +1145,7 @@
         <w:t xml:space="preserve">This chapter surveys the academic and practitioner literature relevant to the design and evaluation of the Enaam charitable donation platform. The review is organised thematically, progressing from the broader landscape of technology-mediated philanthropy to the specific technical and behavioural design decisions that inform the platform’s architecture.</w:t>
       </w:r>
     </w:p>
-    <w:bookmarkStart w:id="19" w:name="Xa507f7500cb66c02e64e753a302bcd5da43cc65"/>
+    <w:bookmarkStart w:id="20" w:name="Xa507f7500cb66c02e64e753a302bcd5da43cc65"/>
     <w:p>
       <w:pPr>
         <w:pStyle w:val="Heading2"/>
@@ -1135,8 +1170,8 @@
         <w:t xml:space="preserve">Despite the operationalisation of these mechanisms by crowdfunding platforms such as GoFundMe and GlobalGiving, most existing platforms address only a subset of the eight drivers. Enaam is designed with explicit attention to all eight: real-time tracking addresses awareness and efficacy; streamlined payment minimises costs; badges and leaderboards engage reputation and psychological benefits; bilingual content connects with values; and notifications operationalise solicitation.</w:t>
       </w:r>
     </w:p>
-    <w:bookmarkEnd w:id="19"/>
-    <w:bookmarkStart w:id="20" w:name="transparency-as-a-driver-of-donor-trust"/>
+    <w:bookmarkEnd w:id="20"/>
+    <w:bookmarkStart w:id="21" w:name="transparency-as-a-driver-of-donor-trust"/>
     <w:p>
       <w:pPr>
         <w:pStyle w:val="Heading2"/>
@@ -1169,8 +1204,8 @@
         <w:t xml:space="preserve">Enaam addresses all three dimensions. Accessibility is served by dashboards surfacing campaign progress in both Arabic and English. Completeness is achieved through integration of payment confirmations, administrative reports, and campaign statistics. Accuracy is supported by real-time data delivery via the Centrifugo WebSocket server, ensuring donation totals reflect the current system state without polling delays. This continuous, push-based transparency represents a departure from the periodic reporting documented in prior literature.</w:t>
       </w:r>
     </w:p>
-    <w:bookmarkEnd w:id="20"/>
-    <w:bookmarkStart w:id="21" w:name="Xa62f55df3291e977cade0bac901d2588d6cabe0"/>
+    <w:bookmarkEnd w:id="21"/>
+    <w:bookmarkStart w:id="22" w:name="Xa62f55df3291e977cade0bac901d2588d6cabe0"/>
     <w:p>
       <w:pPr>
         <w:pStyle w:val="Heading2"/>
@@ -1195,8 +1230,8 @@
         <w:t xml:space="preserve">Krug (2014) argued that web design should eliminate unnecessary cognitive effort, with particular relevance for charitable platforms where donors span a wide range of technical proficiency. Enaam applies these principles through a minimal-step donation flow, a consistent component library (shadcn/ui), clear visual hierarchy, and prominent progress indicators. Real-time donation notifications via Centrifugo provide social proof, while progress bars convey momentum, drawing on the broader emotional design literature (Norman, 2013).</w:t>
       </w:r>
     </w:p>
-    <w:bookmarkEnd w:id="21"/>
-    <w:bookmarkStart w:id="22" w:name="Xccaedfb053da742044b20b442b9f874357c87e8"/>
+    <w:bookmarkEnd w:id="22"/>
+    <w:bookmarkStart w:id="23" w:name="Xccaedfb053da742044b20b442b9f874357c87e8"/>
     <w:p>
       <w:pPr>
         <w:pStyle w:val="Heading2"/>
@@ -1699,8 +1734,8 @@
         <w:t xml:space="preserve">GoFundMe offers broad reach but no real-time tracking, limited transparency, and Western-centric payment infrastructure. GlobalGiving provides accountability through periodic impact reports but lacks a bilingual RTL interface and real-time updates. Ehsan.sa benefits from government-backed trust within Saudi Arabia but is limited to Saudi-registered organisations, lacks gamification, and does not offer real-time WebSocket tracking. Enaam addresses the limitations identified across all three platforms by combining real-time transparency, full bilingual RTL support, regional payment processing, gamification, and an open-source codebase.</w:t>
       </w:r>
     </w:p>
-    <w:bookmarkEnd w:id="22"/>
-    <w:bookmarkStart w:id="23" w:name="modular-architecture-in-web-applications"/>
+    <w:bookmarkEnd w:id="23"/>
+    <w:bookmarkStart w:id="24" w:name="modular-architecture-in-web-applications"/>
     <w:p>
       <w:pPr>
         <w:pStyle w:val="Heading2"/>
@@ -1717,8 +1752,8 @@
         <w:t xml:space="preserve">Newman (2015) argued that decomposing systems into independently deployable services enables features to evolve at different rates. Enaam does not implement microservices in the strict sense; the backend is a Laravel monolith. However, the project adopts modular principles: the React frontend communicates with the backend exclusively via REST API; the Vue admin panel operates as a separate SPA; and Centrifugo runs as an independent WebSocket service. Docker Compose provides container-level isolation, offering deployment benefits of service separation without the operational complexity of a fully distributed system. This modular monolith approach reflects a pragmatic assessment of the project’s scale.</w:t>
       </w:r>
     </w:p>
-    <w:bookmarkEnd w:id="23"/>
-    <w:bookmarkStart w:id="24" w:name="gamification-and-behavioural-design"/>
+    <w:bookmarkEnd w:id="24"/>
+    <w:bookmarkStart w:id="25" w:name="gamification-and-behavioural-design"/>
     <w:p>
       <w:pPr>
         <w:pStyle w:val="Heading2"/>
@@ -1743,8 +1778,8 @@
         <w:t xml:space="preserve">Enaam implements a multi-layered gamification strategy. Badges reward milestones such as first donation and cumulative thresholds. Progress indicators leverage the goal-gradient effect. Leaderboards introduce social reputation dynamics (Bekkers and Wiepking, 2011). Real-time notifications serve as social proof and solicitation triggers. These features operate in concert to sustain donor participation beyond the initial act of giving.</w:t>
       </w:r>
     </w:p>
-    <w:bookmarkEnd w:id="24"/>
-    <w:bookmarkStart w:id="25" w:name="localisation-and-accessibility"/>
+    <w:bookmarkEnd w:id="25"/>
+    <w:bookmarkStart w:id="26" w:name="localisation-and-accessibility"/>
     <w:p>
       <w:pPr>
         <w:pStyle w:val="Heading2"/>
@@ -1808,8 +1843,8 @@
         <w:t xml:space="preserve">Enaam implements full RTL support using CSS logical properties and conditional layout mirroring. The interface is designed with both languages from the outset. Accessibility extends to WCAG 2.1 AA compliance through semantic HTML, keyboard navigability, sufficient colour contrast, and screen reader compatibility via shadcn/ui components.</w:t>
       </w:r>
     </w:p>
-    <w:bookmarkEnd w:id="25"/>
-    <w:bookmarkStart w:id="26" w:name="Xe06292bd7cef31e7c9b2310fafdf328c7de2561"/>
+    <w:bookmarkEnd w:id="26"/>
+    <w:bookmarkStart w:id="27" w:name="Xe06292bd7cef31e7c9b2310fafdf328c7de2561"/>
     <w:p>
       <w:pPr>
         <w:pStyle w:val="Heading2"/>
@@ -2131,18 +2166,18 @@
         <w:t xml:space="preserve">The central gap that Enaam addresses is the absence of a platform simultaneously providing real-time transparency, comprehensive gamification, full bilingual RTL support, regional payment integration, and an open-source codebase. The literature tends to address these dimensions in isolation; Enaam’s design is informed by the proposition that they are interdependent: transparency builds trust, gamification sustains engagement, and well-designed user experience ensures both are accessible to all potential donors.</w:t>
       </w:r>
     </w:p>
-    <w:bookmarkEnd w:id="26"/>
     <w:bookmarkEnd w:id="27"/>
-    <w:bookmarkStart w:id="58" w:name="chapter-3-system-design-and-architecture"/>
+    <w:bookmarkEnd w:id="28"/>
+    <w:bookmarkStart w:id="59" w:name="X767bb62a000788d202a6d2413fc9b28d2ef9472"/>
     <w:p>
       <w:pPr>
         <w:pStyle w:val="Heading1"/>
       </w:pPr>
       <w:r>
-        <w:t xml:space="preserve">Chapter 3: System Design and Architecture</w:t>
-      </w:r>
-    </w:p>
-    <w:bookmarkStart w:id="32" w:name="system-overview"/>
+        <w:t xml:space="preserve">Chapter 3: System Design and Architecture (1926/2000 words)</w:t>
+      </w:r>
+    </w:p>
+    <w:bookmarkStart w:id="33" w:name="system-overview"/>
     <w:p>
       <w:pPr>
         <w:pStyle w:val="Heading2"/>
@@ -2275,7 +2310,7 @@
         <w:t xml:space="preserve">The React SPA and Vue admin panel each maintain their own HTTP client that issues requests to the versioned API endpoints. There is no direct communication between the two frontend applications; all data flows through the centralised backend. Supporting infrastructure services are co-located in the Docker Compose environment: PostgreSQL (primary database), Redis (caching and session storage), Elasticsearch (full-text search indexing), Centrifugo (WebSocket server for real-time donation updates), Adminer (database management interface), and Mailhog (email testing).</w:t>
       </w:r>
     </w:p>
-    <w:bookmarkStart w:id="31" w:name="system-architecture-diagram"/>
+    <w:bookmarkStart w:id="32" w:name="system-architecture-diagram"/>
     <w:p>
       <w:pPr>
         <w:pStyle w:val="Heading3"/>
@@ -2293,18 +2328,18 @@
           <wp:inline>
             <wp:extent cx="5334000" cy="3129361"/>
             <wp:effectExtent b="0" l="0" r="0" t="0"/>
-            <wp:docPr descr="Figure 3.1: High-Level System Architecture" title="" id="29" name="Picture"/>
+            <wp:docPr descr="Figure 3.1: High-Level System Architecture" title="" id="30" name="Picture"/>
             <a:graphic>
               <a:graphicData uri="http://schemas.openxmlformats.org/drawingml/2006/picture">
                 <pic:pic>
                   <pic:nvPicPr>
-                    <pic:cNvPr descr="fig-architecture.png" id="30" name="Picture"/>
+                    <pic:cNvPr descr="fig-architecture.png" id="31" name="Picture"/>
                     <pic:cNvPicPr>
                       <a:picLocks noChangeArrowheads="1" noChangeAspect="1"/>
                     </pic:cNvPicPr>
                   </pic:nvPicPr>
                   <pic:blipFill>
-                    <a:blip r:embed="rId28"/>
+                    <a:blip r:embed="rId29"/>
                     <a:stretch>
                       <a:fillRect/>
                     </a:stretch>
@@ -2339,9 +2374,9 @@
         <w:t xml:space="preserve">Figure 3.1: High-Level System Architecture</w:t>
       </w:r>
     </w:p>
-    <w:bookmarkEnd w:id="31"/>
     <w:bookmarkEnd w:id="32"/>
-    <w:bookmarkStart w:id="39" w:name="database-design"/>
+    <w:bookmarkEnd w:id="33"/>
+    <w:bookmarkStart w:id="40" w:name="database-design"/>
     <w:p>
       <w:pPr>
         <w:pStyle w:val="Heading2"/>
@@ -2350,7 +2385,7 @@
         <w:t xml:space="preserve">3.2 Database Design</w:t>
       </w:r>
     </w:p>
-    <w:bookmarkStart w:id="36" w:name="primary-key-strategy"/>
+    <w:bookmarkStart w:id="37" w:name="primary-key-strategy"/>
     <w:p>
       <w:pPr>
         <w:pStyle w:val="Heading3"/>
@@ -2391,18 +2426,18 @@
           <wp:inline>
             <wp:extent cx="5334000" cy="9241989"/>
             <wp:effectExtent b="0" l="0" r="0" t="0"/>
-            <wp:docPr descr="Figure 3.2: Entity Relationship Diagram" title="" id="34" name="Picture"/>
+            <wp:docPr descr="Figure 3.2: Entity Relationship Diagram" title="" id="35" name="Picture"/>
             <a:graphic>
               <a:graphicData uri="http://schemas.openxmlformats.org/drawingml/2006/picture">
                 <pic:pic>
                   <pic:nvPicPr>
-                    <pic:cNvPr descr="fig-er-diagram.png" id="35" name="Picture"/>
+                    <pic:cNvPr descr="fig-er-diagram.png" id="36" name="Picture"/>
                     <pic:cNvPicPr>
                       <a:picLocks noChangeArrowheads="1" noChangeAspect="1"/>
                     </pic:cNvPicPr>
                   </pic:nvPicPr>
                   <pic:blipFill>
-                    <a:blip r:embed="rId33"/>
+                    <a:blip r:embed="rId34"/>
                     <a:stretch>
                       <a:fillRect/>
                     </a:stretch>
@@ -2437,8 +2472,8 @@
         <w:t xml:space="preserve">Figure 3.2: Entity Relationship Diagram</w:t>
       </w:r>
     </w:p>
-    <w:bookmarkEnd w:id="36"/>
-    <w:bookmarkStart w:id="37" w:name="entity-model"/>
+    <w:bookmarkEnd w:id="37"/>
+    <w:bookmarkStart w:id="38" w:name="entity-model"/>
     <w:p>
       <w:pPr>
         <w:pStyle w:val="Heading3"/>
@@ -2918,8 +2953,8 @@
         <w:t xml:space="preserve">stores configuration for available payment methods from the MyFatoorah gateway, including service charges, display ordering, and active status.</w:t>
       </w:r>
     </w:p>
-    <w:bookmarkEnd w:id="37"/>
-    <w:bookmarkStart w:id="38" w:name="relationship-summary"/>
+    <w:bookmarkEnd w:id="38"/>
+    <w:bookmarkStart w:id="39" w:name="relationship-summary"/>
     <w:p>
       <w:pPr>
         <w:pStyle w:val="Heading3"/>
@@ -3525,9 +3560,9 @@
         </w:tc>
       </w:tr>
     </w:tbl>
-    <w:bookmarkEnd w:id="38"/>
     <w:bookmarkEnd w:id="39"/>
-    <w:bookmarkStart w:id="43" w:name="api-design"/>
+    <w:bookmarkEnd w:id="40"/>
+    <w:bookmarkStart w:id="44" w:name="api-design"/>
     <w:p>
       <w:pPr>
         <w:pStyle w:val="Heading2"/>
@@ -3536,7 +3571,7 @@
         <w:t xml:space="preserve">3.3 API Design</w:t>
       </w:r>
     </w:p>
-    <w:bookmarkStart w:id="40" w:name="routing-architecture"/>
+    <w:bookmarkStart w:id="41" w:name="routing-architecture"/>
     <w:p>
       <w:pPr>
         <w:pStyle w:val="Heading3"/>
@@ -3613,8 +3648,8 @@
         <w:t xml:space="preserve">namespace.</w:t>
       </w:r>
     </w:p>
-    <w:bookmarkEnd w:id="40"/>
-    <w:bookmarkStart w:id="41" w:name="route-organisation"/>
+    <w:bookmarkEnd w:id="41"/>
+    <w:bookmarkStart w:id="42" w:name="route-organisation"/>
     <w:p>
       <w:pPr>
         <w:pStyle w:val="Heading3"/>
@@ -3865,8 +3900,8 @@
         </w:tc>
       </w:tr>
     </w:tbl>
-    <w:bookmarkEnd w:id="41"/>
-    <w:bookmarkStart w:id="42" w:name="response-formatting"/>
+    <w:bookmarkEnd w:id="42"/>
+    <w:bookmarkStart w:id="43" w:name="response-formatting"/>
     <w:p>
       <w:pPr>
         <w:pStyle w:val="Heading3"/>
@@ -3925,9 +3960,9 @@
         <w:t xml:space="preserve">). The transformer layer decouples the internal database schema from the public API contract, enforces a uniform response envelope structure across all endpoints, supports optional relationship inclusion (enabling clients to request nested data without additional round trips), and excludes sensitive internal fields by design. The project defines fourteen transformers covering all domain entities.</w:t>
       </w:r>
     </w:p>
-    <w:bookmarkEnd w:id="42"/>
     <w:bookmarkEnd w:id="43"/>
-    <w:bookmarkStart w:id="47" w:name="authentication-and-authorisation-design"/>
+    <w:bookmarkEnd w:id="44"/>
+    <w:bookmarkStart w:id="48" w:name="authentication-and-authorisation-design"/>
     <w:p>
       <w:pPr>
         <w:pStyle w:val="Heading2"/>
@@ -3936,7 +3971,7 @@
         <w:t xml:space="preserve">3.4 Authentication and Authorisation Design</w:t>
       </w:r>
     </w:p>
-    <w:bookmarkStart w:id="44" w:name="jwt-authentication-flow"/>
+    <w:bookmarkStart w:id="45" w:name="jwt-authentication-flow"/>
     <w:p>
       <w:pPr>
         <w:pStyle w:val="Heading3"/>
@@ -4045,8 +4080,8 @@
         <w:t xml:space="preserve">facade flow, sending a reset link via email and validating the reset token upon submission.</w:t>
       </w:r>
     </w:p>
-    <w:bookmarkEnd w:id="44"/>
-    <w:bookmarkStart w:id="45" w:name="role-based-access-control"/>
+    <w:bookmarkEnd w:id="45"/>
+    <w:bookmarkStart w:id="46" w:name="role-based-access-control"/>
     <w:p>
       <w:pPr>
         <w:pStyle w:val="Heading3"/>
@@ -4137,8 +4172,8 @@
         <w:t xml:space="preserve">if any role satisfies the Admin condition.</w:t>
       </w:r>
     </w:p>
-    <w:bookmarkEnd w:id="45"/>
-    <w:bookmarkStart w:id="46" w:name="admin-middleware"/>
+    <w:bookmarkEnd w:id="46"/>
+    <w:bookmarkStart w:id="47" w:name="admin-middleware"/>
     <w:p>
       <w:pPr>
         <w:pStyle w:val="Heading3"/>
@@ -4200,9 +4235,9 @@
         <w:t xml:space="preserve">group. This nesting ensures two-layer protection: the JWT middleware verifies that the request originates from an authenticated user (rejecting with 401 on failure), and the admin middleware verifies that the authenticated user holds an administrator role (rejecting with 403 on failure). Implementation details are discussed in Chapter 4.</w:t>
       </w:r>
     </w:p>
-    <w:bookmarkEnd w:id="46"/>
     <w:bookmarkEnd w:id="47"/>
-    <w:bookmarkStart w:id="50" w:name="payment-flow-design"/>
+    <w:bookmarkEnd w:id="48"/>
+    <w:bookmarkStart w:id="51" w:name="payment-flow-design"/>
     <w:p>
       <w:pPr>
         <w:pStyle w:val="Heading2"/>
@@ -4211,7 +4246,7 @@
         <w:t xml:space="preserve">3.5 Payment Flow Design</w:t>
       </w:r>
     </w:p>
-    <w:bookmarkStart w:id="48" w:name="payment-gateway-integration"/>
+    <w:bookmarkStart w:id="49" w:name="payment-gateway-integration"/>
     <w:p>
       <w:pPr>
         <w:pStyle w:val="Heading3"/>
@@ -4267,8 +4302,8 @@
         <w:t xml:space="preserve">via constructor dependency injection.</w:t>
       </w:r>
     </w:p>
-    <w:bookmarkEnd w:id="48"/>
-    <w:bookmarkStart w:id="49" w:name="payment-processing-flow"/>
+    <w:bookmarkEnd w:id="49"/>
+    <w:bookmarkStart w:id="50" w:name="payment-processing-flow"/>
     <w:p>
       <w:pPr>
         <w:pStyle w:val="Heading3"/>
@@ -4316,9 +4351,9 @@
         <w:t xml:space="preserve">Fifth, an asynchronous webhook provides redundancy by independently verifying payment status through a timing-safe HMAC signature comparison, ensuring database consistency even if the donor closes their browser before the callback completes. Implementation details for each stage are discussed in Chapter 4.</w:t>
       </w:r>
     </w:p>
-    <w:bookmarkEnd w:id="49"/>
     <w:bookmarkEnd w:id="50"/>
-    <w:bookmarkStart w:id="53" w:name="real-time-architecture"/>
+    <w:bookmarkEnd w:id="51"/>
+    <w:bookmarkStart w:id="54" w:name="real-time-architecture"/>
     <w:p>
       <w:pPr>
         <w:pStyle w:val="Heading2"/>
@@ -4327,7 +4362,7 @@
         <w:t xml:space="preserve">3.6 Real-Time Architecture</w:t>
       </w:r>
     </w:p>
-    <w:bookmarkStart w:id="51" w:name="websocket-infrastructure"/>
+    <w:bookmarkStart w:id="52" w:name="websocket-infrastructure"/>
     <w:p>
       <w:pPr>
         <w:pStyle w:val="Heading3"/>
@@ -4344,8 +4379,8 @@
         <w:t xml:space="preserve">Real-time functionality is delivered through Centrifugo, an open-source real-time messaging server that runs as a standalone Docker container within the project’s Docker Compose environment. Centrifugo handles WebSocket connection management, channel subscription, message broadcasting, and client authentication, offloading these responsibilities from the Laravel application server.</w:t>
       </w:r>
     </w:p>
-    <w:bookmarkEnd w:id="51"/>
-    <w:bookmarkStart w:id="52" w:name="broadcasting-and-client-integration"/>
+    <w:bookmarkEnd w:id="52"/>
+    <w:bookmarkStart w:id="53" w:name="broadcasting-and-client-integration"/>
     <w:p>
       <w:pPr>
         <w:pStyle w:val="Heading3"/>
@@ -4481,9 +4516,9 @@
         <w:t xml:space="preserve">to consuming components. WebSocket authentication uses server-issued JWT tokens: the client requests connection and subscription tokens from authenticated API endpoints, and Centrifugo validates these against its shared secret.</w:t>
       </w:r>
     </w:p>
-    <w:bookmarkEnd w:id="52"/>
     <w:bookmarkEnd w:id="53"/>
-    <w:bookmarkStart w:id="55" w:name="docker-compose-infrastructure"/>
+    <w:bookmarkEnd w:id="54"/>
+    <w:bookmarkStart w:id="56" w:name="docker-compose-infrastructure"/>
     <w:p>
       <w:pPr>
         <w:pStyle w:val="Heading2"/>
@@ -4492,7 +4527,7 @@
         <w:t xml:space="preserve">3.7 Docker Compose Infrastructure</w:t>
       </w:r>
     </w:p>
-    <w:bookmarkStart w:id="54" w:name="service-topology"/>
+    <w:bookmarkStart w:id="55" w:name="service-topology"/>
     <w:p>
       <w:pPr>
         <w:pStyle w:val="Heading3"/>
@@ -4933,9 +4968,9 @@
         <w:t xml:space="preserve">file, including database credentials, Redis authentication, Centrifugo secrets, and port mappings.</w:t>
       </w:r>
     </w:p>
-    <w:bookmarkEnd w:id="54"/>
     <w:bookmarkEnd w:id="55"/>
-    <w:bookmarkStart w:id="57" w:name="internationalisation-design"/>
+    <w:bookmarkEnd w:id="56"/>
+    <w:bookmarkStart w:id="58" w:name="internationalisation-design"/>
     <w:p>
       <w:pPr>
         <w:pStyle w:val="Heading2"/>
@@ -4944,7 +4979,7 @@
         <w:t xml:space="preserve">3.8 Internationalisation Design</w:t>
       </w:r>
     </w:p>
-    <w:bookmarkStart w:id="56" w:name="translation-framework"/>
+    <w:bookmarkStart w:id="57" w:name="translation-framework"/>
     <w:p>
       <w:pPr>
         <w:pStyle w:val="Heading3"/>
@@ -5054,16 +5089,16 @@
         <w:t xml:space="preserve">CSS class, with Tailwind CSS’s RTL plugin automatically generating the correct directional utility variants. Language switching is immediate and entirely client-side, requiring no server-side rendering or locale-specific API endpoints; the backend returns data in a locale-agnostic format, and all user-facing string translation is handled within the React SPA.</w:t>
       </w:r>
     </w:p>
-    <w:bookmarkEnd w:id="56"/>
     <w:bookmarkEnd w:id="57"/>
     <w:bookmarkEnd w:id="58"/>
-    <w:bookmarkStart w:id="93" w:name="chapter-4-implementation"/>
+    <w:bookmarkEnd w:id="59"/>
+    <w:bookmarkStart w:id="94" w:name="chapter-4-implementation-19482500-words"/>
     <w:p>
       <w:pPr>
         <w:pStyle w:val="Heading1"/>
       </w:pPr>
       <w:r>
-        <w:t xml:space="preserve">Chapter 4: Implementation</w:t>
+        <w:t xml:space="preserve">Chapter 4: Implementation (1948/2500 words)</w:t>
       </w:r>
     </w:p>
     <w:p>
@@ -5074,7 +5109,7 @@
         <w:t xml:space="preserve">This chapter presents the implementation of the Enaam charitable donation platform, detailing the technology choices and engineering decisions that translate the system design described in Chapter 3 into a working product.</w:t>
       </w:r>
     </w:p>
-    <w:bookmarkStart w:id="60" w:name="technology-stack"/>
+    <w:bookmarkStart w:id="61" w:name="technology-stack"/>
     <w:p>
       <w:pPr>
         <w:pStyle w:val="Heading2"/>
@@ -6619,7 +6654,7 @@
         </w:tc>
       </w:tr>
     </w:tbl>
-    <w:bookmarkStart w:id="59" w:name="justification-of-key-choices"/>
+    <w:bookmarkStart w:id="60" w:name="justification-of-key-choices"/>
     <w:p>
       <w:pPr>
         <w:pStyle w:val="Heading3"/>
@@ -6748,9 +6783,9 @@
         <w:t xml:space="preserve">Sanctum is optimised for cookie-based SPA authentication within the same domain, but Enaam’s architecture separates the frontend, backend, and admin panel as independent applications potentially deployed on different origins. JWT tokens are stateless, transportable across origins, and compatible with the Dingo API middleware pipeline.</w:t>
       </w:r>
     </w:p>
-    <w:bookmarkEnd w:id="59"/>
     <w:bookmarkEnd w:id="60"/>
-    <w:bookmarkStart w:id="66" w:name="backend-implementation"/>
+    <w:bookmarkEnd w:id="61"/>
+    <w:bookmarkStart w:id="67" w:name="backend-implementation"/>
     <w:p>
       <w:pPr>
         <w:pStyle w:val="Heading2"/>
@@ -6767,7 +6802,7 @@
         <w:t xml:space="preserve">The backend is a Laravel 12 application that exposes a versioned REST API through the Dingo API package. This section examines the routing structure, authentication middleware, payment processing, donation flow, and real-time broadcasting.</w:t>
       </w:r>
     </w:p>
-    <w:bookmarkStart w:id="61" w:name="api-routing-and-middleware"/>
+    <w:bookmarkStart w:id="62" w:name="api-routing-and-middleware"/>
     <w:p>
       <w:pPr>
         <w:pStyle w:val="Heading3"/>
@@ -6814,8 +6849,8 @@
         <w:t xml:space="preserve">middleware group further restricts access to administrators. Response serialisation is handled by Fractal Transformers, which decouple the internal Eloquent model structure from the JSON representation sent to clients, ensuring a stable API schema regardless of how the underlying database columns evolve.</w:t>
       </w:r>
     </w:p>
-    <w:bookmarkEnd w:id="61"/>
-    <w:bookmarkStart w:id="62" w:name="jwt-authentication"/>
+    <w:bookmarkEnd w:id="62"/>
+    <w:bookmarkStart w:id="63" w:name="jwt-authentication"/>
     <w:p>
       <w:pPr>
         <w:pStyle w:val="Heading3"/>
@@ -6904,8 +6939,8 @@
         <w:t xml:space="preserve">(serialised as a 403 response) otherwise. This keeps authorisation logic separate from controller actions, following the Single Responsibility Principle.</w:t>
       </w:r>
     </w:p>
-    <w:bookmarkEnd w:id="62"/>
-    <w:bookmarkStart w:id="63" w:name="payment-processing-with-myfatoorah"/>
+    <w:bookmarkEnd w:id="63"/>
+    <w:bookmarkStart w:id="64" w:name="payment-processing-with-myfatoorah"/>
     <w:p>
       <w:pPr>
         <w:pStyle w:val="Heading3"/>
@@ -8689,8 +8724,8 @@
         <w:t xml:space="preserve">operator for signature comparison to prevent timing attacks, a security best practice when comparing cryptographic digests.</w:t>
       </w:r>
     </w:p>
-    <w:bookmarkEnd w:id="63"/>
-    <w:bookmarkStart w:id="64" w:name="donation-flow-with-database-transactions"/>
+    <w:bookmarkEnd w:id="64"/>
+    <w:bookmarkStart w:id="65" w:name="donation-flow-with-database-transactions"/>
     <w:p>
       <w:pPr>
         <w:pStyle w:val="Heading3"/>
@@ -10046,8 +10081,8 @@
         <w:t xml:space="preserve">event is fired and a real-time broadcast is triggered to connected clients.</w:t>
       </w:r>
     </w:p>
-    <w:bookmarkEnd w:id="64"/>
-    <w:bookmarkStart w:id="65" w:name="real-time-broadcasting-via-centrifugo"/>
+    <w:bookmarkEnd w:id="65"/>
+    <w:bookmarkStart w:id="66" w:name="real-time-broadcasting-via-centrifugo"/>
     <w:p>
       <w:pPr>
         <w:pStyle w:val="Heading3"/>
@@ -10133,9 +10168,9 @@
         <w:t xml:space="preserve">. Connection and subscription tokens are generated server-side and provided to the frontend via a dedicated API endpoint, ensuring that only authenticated users can subscribe to real-time channels.</w:t>
       </w:r>
     </w:p>
-    <w:bookmarkEnd w:id="65"/>
     <w:bookmarkEnd w:id="66"/>
-    <w:bookmarkStart w:id="86" w:name="frontend-implementation"/>
+    <w:bookmarkEnd w:id="67"/>
+    <w:bookmarkStart w:id="87" w:name="frontend-implementation"/>
     <w:p>
       <w:pPr>
         <w:pStyle w:val="Heading2"/>
@@ -10152,7 +10187,7 @@
         <w:t xml:space="preserve">The donor-facing frontend is a React 18 single-page application built with TypeScript, bundled by Vite, and styled with Tailwind CSS through the shadcn/ui component library.</w:t>
       </w:r>
     </w:p>
-    <w:bookmarkStart w:id="82" w:name="project-structure-and-configuration"/>
+    <w:bookmarkStart w:id="83" w:name="project-structure-and-configuration"/>
     <w:p>
       <w:pPr>
         <w:pStyle w:val="Heading3"/>
@@ -10208,18 +10243,18 @@
           <wp:inline>
             <wp:extent cx="5334000" cy="12265949"/>
             <wp:effectExtent b="0" l="0" r="0" t="0"/>
-            <wp:docPr descr="Figure 4.1: Donor Homepage – English (LTR)" title="" id="68" name="Picture"/>
+            <wp:docPr descr="Figure 4.1: Donor Homepage – English (LTR)" title="" id="69" name="Picture"/>
             <a:graphic>
               <a:graphicData uri="http://schemas.openxmlformats.org/drawingml/2006/picture">
                 <pic:pic>
                   <pic:nvPicPr>
-                    <pic:cNvPr descr="fig-homepage-en.png" id="69" name="Picture"/>
+                    <pic:cNvPr descr="fig-homepage-en.png" id="70" name="Picture"/>
                     <pic:cNvPicPr>
                       <a:picLocks noChangeArrowheads="1" noChangeAspect="1"/>
                     </pic:cNvPicPr>
                   </pic:nvPicPr>
                   <pic:blipFill>
-                    <a:blip r:embed="rId67"/>
+                    <a:blip r:embed="rId68"/>
                     <a:stretch>
                       <a:fillRect/>
                     </a:stretch>
@@ -10263,18 +10298,18 @@
           <wp:inline>
             <wp:extent cx="5334000" cy="12265949"/>
             <wp:effectExtent b="0" l="0" r="0" t="0"/>
-            <wp:docPr descr="Figure 4.2: Donor Homepage – Arabic (RTL)" title="" id="71" name="Picture"/>
+            <wp:docPr descr="Figure 4.2: Donor Homepage – Arabic (RTL)" title="" id="72" name="Picture"/>
             <a:graphic>
               <a:graphicData uri="http://schemas.openxmlformats.org/drawingml/2006/picture">
                 <pic:pic>
                   <pic:nvPicPr>
-                    <pic:cNvPr descr="fig-homepage-ar.png" id="72" name="Picture"/>
+                    <pic:cNvPr descr="fig-homepage-ar.png" id="73" name="Picture"/>
                     <pic:cNvPicPr>
                       <a:picLocks noChangeArrowheads="1" noChangeAspect="1"/>
                     </pic:cNvPicPr>
                   </pic:nvPicPr>
                   <pic:blipFill>
-                    <a:blip r:embed="rId70"/>
+                    <a:blip r:embed="rId71"/>
                     <a:stretch>
                       <a:fillRect/>
                     </a:stretch>
@@ -10318,18 +10353,18 @@
           <wp:inline>
             <wp:extent cx="5334000" cy="8484886"/>
             <wp:effectExtent b="0" l="0" r="0" t="0"/>
-            <wp:docPr descr="Figure 4.3: Cause Browsing Page with Category Filtering" title="" id="74" name="Picture"/>
+            <wp:docPr descr="Figure 4.3: Cause Browsing Page with Category Filtering" title="" id="75" name="Picture"/>
             <a:graphic>
               <a:graphicData uri="http://schemas.openxmlformats.org/drawingml/2006/picture">
                 <pic:pic>
                   <pic:nvPicPr>
-                    <pic:cNvPr descr="fig-causes-page.png" id="75" name="Picture"/>
+                    <pic:cNvPr descr="fig-causes-page.png" id="76" name="Picture"/>
                     <pic:cNvPicPr>
                       <a:picLocks noChangeArrowheads="1" noChangeAspect="1"/>
                     </pic:cNvPicPr>
                   </pic:nvPicPr>
                   <pic:blipFill>
-                    <a:blip r:embed="rId73"/>
+                    <a:blip r:embed="rId74"/>
                     <a:stretch>
                       <a:fillRect/>
                     </a:stretch>
@@ -10373,18 +10408,18 @@
           <wp:inline>
             <wp:extent cx="5334000" cy="5129530"/>
             <wp:effectExtent b="0" l="0" r="0" t="0"/>
-            <wp:docPr descr="Figure 4.4: Sign In Page" title="" id="77" name="Picture"/>
+            <wp:docPr descr="Figure 4.4: Sign In Page" title="" id="78" name="Picture"/>
             <a:graphic>
               <a:graphicData uri="http://schemas.openxmlformats.org/drawingml/2006/picture">
                 <pic:pic>
                   <pic:nvPicPr>
-                    <pic:cNvPr descr="fig-signin-page.png" id="78" name="Picture"/>
+                    <pic:cNvPr descr="fig-signin-page.png" id="79" name="Picture"/>
                     <pic:cNvPicPr>
                       <a:picLocks noChangeArrowheads="1" noChangeAspect="1"/>
                     </pic:cNvPicPr>
                   </pic:nvPicPr>
                   <pic:blipFill>
-                    <a:blip r:embed="rId76"/>
+                    <a:blip r:embed="rId77"/>
                     <a:stretch>
                       <a:fillRect/>
                     </a:stretch>
@@ -10428,18 +10463,18 @@
           <wp:inline>
             <wp:extent cx="5334000" cy="5129530"/>
             <wp:effectExtent b="0" l="0" r="0" t="0"/>
-            <wp:docPr descr="Figure 4.5: Sign Up Page with Validation" title="" id="80" name="Picture"/>
+            <wp:docPr descr="Figure 4.5: Sign Up Page with Validation" title="" id="81" name="Picture"/>
             <a:graphic>
               <a:graphicData uri="http://schemas.openxmlformats.org/drawingml/2006/picture">
                 <pic:pic>
                   <pic:nvPicPr>
-                    <pic:cNvPr descr="fig-signup-page.png" id="81" name="Picture"/>
+                    <pic:cNvPr descr="fig-signup-page.png" id="82" name="Picture"/>
                     <pic:cNvPicPr>
                       <a:picLocks noChangeArrowheads="1" noChangeAspect="1"/>
                     </pic:cNvPicPr>
                   </pic:nvPicPr>
                   <pic:blipFill>
-                    <a:blip r:embed="rId79"/>
+                    <a:blip r:embed="rId80"/>
                     <a:stretch>
                       <a:fillRect/>
                     </a:stretch>
@@ -10474,8 +10509,8 @@
         <w:t xml:space="preserve">Figure 4.5: Sign Up Page with Validation</w:t>
       </w:r>
     </w:p>
-    <w:bookmarkEnd w:id="82"/>
-    <w:bookmarkStart w:id="83" w:name="api-client"/>
+    <w:bookmarkEnd w:id="83"/>
+    <w:bookmarkStart w:id="84" w:name="api-client"/>
     <w:p>
       <w:pPr>
         <w:pStyle w:val="Heading3"/>
@@ -10570,8 +10605,8 @@
         <w:t xml:space="preserve">) that encapsulate serialisation logic and response unwrapping.</w:t>
       </w:r>
     </w:p>
-    <w:bookmarkEnd w:id="83"/>
-    <w:bookmarkStart w:id="84" w:name="custom-hooks"/>
+    <w:bookmarkEnd w:id="84"/>
+    <w:bookmarkStart w:id="85" w:name="custom-hooks"/>
     <w:p>
       <w:pPr>
         <w:pStyle w:val="Heading3"/>
@@ -11464,8 +11499,8 @@
         <w:t xml:space="preserve">The hook automatically subscribes when the component mounts and unsubscribes on unmount, preventing memory leaks and stale subscriptions.</w:t>
       </w:r>
     </w:p>
-    <w:bookmarkEnd w:id="84"/>
-    <w:bookmarkStart w:id="85" w:name="Xf1f5ad683456b628265fa8edecbe9a0b866b362"/>
+    <w:bookmarkEnd w:id="85"/>
+    <w:bookmarkStart w:id="86" w:name="Xf1f5ad683456b628265fa8edecbe9a0b866b362"/>
     <w:p>
       <w:pPr>
         <w:pStyle w:val="Heading3"/>
@@ -11506,9 +11541,9 @@
         <w:t xml:space="preserve">, providing runtime type checking that mirrors the server-side Laravel Form Request rules for immediate user feedback before any network request.</w:t>
       </w:r>
     </w:p>
-    <w:bookmarkEnd w:id="85"/>
     <w:bookmarkEnd w:id="86"/>
-    <w:bookmarkStart w:id="87" w:name="admin-panel-implementation"/>
+    <w:bookmarkEnd w:id="87"/>
+    <w:bookmarkStart w:id="88" w:name="admin-panel-implementation"/>
     <w:p>
       <w:pPr>
         <w:pStyle w:val="Heading2"/>
@@ -11540,8 +11575,8 @@
         <w:t xml:space="preserve">wrapper, consuming dedicated API endpoints for aggregate statistics, time-series trends, activity feeds, and user growth data. Full CRUD interfaces for all entities follow a consistent pattern of paginated tables with sorting and filtering, detail views with related entities, and modal-based forms with delete confirmation.</w:t>
       </w:r>
     </w:p>
-    <w:bookmarkEnd w:id="87"/>
-    <w:bookmarkStart w:id="89" w:name="testing-implementation"/>
+    <w:bookmarkEnd w:id="88"/>
+    <w:bookmarkStart w:id="90" w:name="testing-implementation"/>
     <w:p>
       <w:pPr>
         <w:pStyle w:val="Heading2"/>
@@ -11558,7 +11593,7 @@
         <w:t xml:space="preserve">The test suite uses Pest 3.7, which provides an expressive closure-based syntax while executing on the PHPUnit 11 runner. The suite comprises 78 tests producing 163 assertions across six test files covering the application’s critical paths.</w:t>
       </w:r>
     </w:p>
-    <w:bookmarkStart w:id="88" w:name="test-organisation"/>
+    <w:bookmarkStart w:id="89" w:name="test-organisation"/>
     <w:p>
       <w:pPr>
         <w:pStyle w:val="Heading3"/>
@@ -11901,9 +11936,9 @@
         <w:t xml:space="preserve">The tests cover the full request lifecycle including HTTP routing, form validation, entity creation, JWT token generation, JSON response serialisation, and database side effects. Authenticated test requests use a shared helper function that generates a valid JWT token for a given user, avoiding the overhead of a full login request in every test. Model tests verify that all entities generate valid UUID primary keys, a critical invariant for the system’s data integrity.</w:t>
       </w:r>
     </w:p>
-    <w:bookmarkEnd w:id="88"/>
     <w:bookmarkEnd w:id="89"/>
-    <w:bookmarkStart w:id="90" w:name="security-implementation"/>
+    <w:bookmarkEnd w:id="90"/>
+    <w:bookmarkStart w:id="91" w:name="security-implementation"/>
     <w:p>
       <w:pPr>
         <w:pStyle w:val="Heading2"/>
@@ -11962,8 +11997,8 @@
         <w:t xml:space="preserve">array.</w:t>
       </w:r>
     </w:p>
-    <w:bookmarkEnd w:id="90"/>
-    <w:bookmarkStart w:id="91" w:name="docker-compose-deployment"/>
+    <w:bookmarkEnd w:id="91"/>
+    <w:bookmarkStart w:id="92" w:name="docker-compose-deployment"/>
     <w:p>
       <w:pPr>
         <w:pStyle w:val="Heading2"/>
@@ -11980,8 +12015,8 @@
         <w:t xml:space="preserve">The containerised deployment environment was described in Chapter 3 (Section 3.7). The Docker Compose configuration defines eight services across two isolated networks, with named volumes for data persistence and externalised environment configuration following the twelve-factor app methodology.</w:t>
       </w:r>
     </w:p>
-    <w:bookmarkEnd w:id="91"/>
-    <w:bookmarkStart w:id="92" w:name="summary"/>
+    <w:bookmarkEnd w:id="92"/>
+    <w:bookmarkStart w:id="93" w:name="summary"/>
     <w:p>
       <w:pPr>
         <w:pStyle w:val="Heading2"/>
@@ -11998,18 +12033,18 @@
         <w:t xml:space="preserve">This chapter has presented the implementation of the Enaam platform across its three application layers. Key engineering decisions – HMAC-SHA256 webhook verification, pessimistic database locking for concurrent donations, and Centrifugo-based real-time broadcasting – have been examined with supporting code evidence. The 78-test Pest suite provides coverage of authentication flows, donation lifecycle management, payment processing, and model integrity.</w:t>
       </w:r>
     </w:p>
-    <w:bookmarkEnd w:id="92"/>
     <w:bookmarkEnd w:id="93"/>
-    <w:bookmarkStart w:id="107" w:name="chapter-5-evaluation"/>
+    <w:bookmarkEnd w:id="94"/>
+    <w:bookmarkStart w:id="108" w:name="chapter-5-evaluation-18302500-words"/>
     <w:p>
       <w:pPr>
         <w:pStyle w:val="Heading1"/>
       </w:pPr>
       <w:r>
-        <w:t xml:space="preserve">Chapter 5: Evaluation</w:t>
-      </w:r>
-    </w:p>
-    <w:bookmarkStart w:id="94" w:name="evaluation-methodology"/>
+        <w:t xml:space="preserve">Chapter 5: Evaluation (1830/2500 words)</w:t>
+      </w:r>
+    </w:p>
+    <w:bookmarkStart w:id="95" w:name="evaluation-methodology"/>
     <w:p>
       <w:pPr>
         <w:pStyle w:val="Heading2"/>
@@ -12026,8 +12061,8 @@
         <w:t xml:space="preserve">A rigorous, multi-layered evaluation strategy was adopted to assess the Enaam system against its stated research objectives and to identify defects prior to deployment. Three complementary approaches were employed: an automated test suite of 78 Pest tests covering unit, feature, and integration levels executed against an in-memory SQLite database for isolation and repeatability; a heuristic security assessment aligned with the OWASP Top Ten framework (OWASP Foundation, 2021), chosen over formal penetration testing due to project scope constraints; and manual functional evaluation of key user journeys in both supported languages. Together, these methods provide quantitative evidence of system correctness and qualitative insight into usability, security posture, and fitness for purpose.</w:t>
       </w:r>
     </w:p>
-    <w:bookmarkEnd w:id="94"/>
-    <w:bookmarkStart w:id="99" w:name="automated-test-results"/>
+    <w:bookmarkEnd w:id="95"/>
+    <w:bookmarkStart w:id="100" w:name="automated-test-results"/>
     <w:p>
       <w:pPr>
         <w:pStyle w:val="Heading2"/>
@@ -12036,7 +12071,7 @@
         <w:t xml:space="preserve">5.2 Automated Test Results</w:t>
       </w:r>
     </w:p>
-    <w:bookmarkStart w:id="98" w:name="test-suite-overview"/>
+    <w:bookmarkStart w:id="99" w:name="test-suite-overview"/>
     <w:p>
       <w:pPr>
         <w:pStyle w:val="Heading3"/>
@@ -12491,18 +12526,18 @@
           <wp:inline>
             <wp:extent cx="5334000" cy="8556906"/>
             <wp:effectExtent b="0" l="0" r="0" t="0"/>
-            <wp:docPr descr="Figure 5.1: Automated Test Suite Results – 78 Tests, 163 Assertions, 100% Pass Rate" title="" id="96" name="Picture"/>
+            <wp:docPr descr="Figure 5.1: Automated Test Suite Results – 78 Tests, 163 Assertions, 100% Pass Rate" title="" id="97" name="Picture"/>
             <a:graphic>
               <a:graphicData uri="http://schemas.openxmlformats.org/drawingml/2006/picture">
                 <pic:pic>
                   <pic:nvPicPr>
-                    <pic:cNvPr descr="fig-test-results.png" id="97" name="Picture"/>
+                    <pic:cNvPr descr="fig-test-results.png" id="98" name="Picture"/>
                     <pic:cNvPicPr>
                       <a:picLocks noChangeArrowheads="1" noChangeAspect="1"/>
                     </pic:cNvPicPr>
                   </pic:nvPicPr>
                   <pic:blipFill>
-                    <a:blip r:embed="rId95"/>
+                    <a:blip r:embed="rId96"/>
                     <a:stretch>
                       <a:fillRect/>
                     </a:stretch>
@@ -12545,9 +12580,9 @@
         <w:t xml:space="preserve">The six test files collectively cover the full application domain, with each file including both positive-path assertions (verifying correct inputs produce expected outputs) and negative-path assertions (verifying that invalid inputs and unauthorised access are properly rejected). AuthTest validates the complete JWT lifecycle including registration, login, token refresh, and logout, with both valid and invalid credential scenarios. DonationTest verifies donation creation, required field validation, and filtering by user, cause, and payment status with correctly scoped result sets. CauseTest covers public cause browsing, category filtering, text search, and individual detail retrieval including progress calculations. AdminTest is particularly significant as it verifies RBAC enforcement, confirming that non-admin users receive HTTP 403 responses on all administrative endpoints whilst authenticated administrators receive correct aggregate statistics. PaymentTest validates the MyFatoorah integration using mocked HTTP responses to ensure deterministic execution, covering payment session initiation, callback processing, and HMAC-SHA256 webhook signature verification that correctly rejects tampered payloads. ModelTest confirms UUID v4 generation across all models (User, Donation, Cause, Transaction, Role), Eloquent relationship integrity, and correct attribute casting for monetary values, dates, and JSON fields.</w:t>
       </w:r>
     </w:p>
-    <w:bookmarkEnd w:id="98"/>
     <w:bookmarkEnd w:id="99"/>
-    <w:bookmarkStart w:id="101" w:name="security-assessment"/>
+    <w:bookmarkEnd w:id="100"/>
+    <w:bookmarkStart w:id="102" w:name="security-assessment"/>
     <w:p>
       <w:pPr>
         <w:pStyle w:val="Heading2"/>
@@ -13114,7 +13149,7 @@
         </w:tc>
       </w:tr>
     </w:tbl>
-    <w:bookmarkStart w:id="100" w:name="summary-of-security-posture"/>
+    <w:bookmarkStart w:id="101" w:name="summary-of-security-posture"/>
     <w:p>
       <w:pPr>
         <w:pStyle w:val="Heading3"/>
@@ -13131,9 +13166,9 @@
         <w:t xml:space="preserve">Of the ten OWASP categories, seven are assessed as fully mitigated through the application’s existing defensive measures. Two categories (Insecure Design and Security Logging) are assessed as partially mitigated, reflecting areas where the implementation provides basic protection but would benefit from additional investment in a production context. One category (SSRF) is assessed as low risk due to the absence of the relevant attack vector. The security posture is considered appropriate for the project’s scope; the partially mitigated categories would require production hardening, particularly the introduction of comprehensive rate limiting, centralised logging with alerting, and a formal threat modelling exercise.</w:t>
       </w:r>
     </w:p>
-    <w:bookmarkEnd w:id="100"/>
     <w:bookmarkEnd w:id="101"/>
-    <w:bookmarkStart w:id="102" w:name="bugs-discovered-and-resolved"/>
+    <w:bookmarkEnd w:id="102"/>
+    <w:bookmarkStart w:id="103" w:name="bugs-discovered-and-resolved"/>
     <w:p>
       <w:pPr>
         <w:pStyle w:val="Heading2"/>
@@ -13299,8 +13334,8 @@
         <w:t xml:space="preserve">Each defect was identified before manual testing or deployment, validating the test suite as an effective safety net and the investment in automated testing as a core development practice.</w:t>
       </w:r>
     </w:p>
-    <w:bookmarkEnd w:id="102"/>
-    <w:bookmarkStart w:id="103" w:name="functional-evaluation"/>
+    <w:bookmarkEnd w:id="103"/>
+    <w:bookmarkStart w:id="104" w:name="functional-evaluation"/>
     <w:p>
       <w:pPr>
         <w:pStyle w:val="Heading2"/>
@@ -13365,8 +13400,8 @@
         <w:t xml:space="preserve">verified authentication with RBAC enforcement (non-admin users receiving HTTP 403 responses), dashboard aggregate statistics including total donations and active causes computed from live database queries, cause CRUD operations with input validation and error messaging, and user management with search and filtering capabilities. All administrative functions operated as designed, with access control consistently enforced across all endpoints both through automated tests and manual verification with a donor-role account.</w:t>
       </w:r>
     </w:p>
-    <w:bookmarkEnd w:id="103"/>
-    <w:bookmarkStart w:id="104" w:name="limitations"/>
+    <w:bookmarkEnd w:id="104"/>
+    <w:bookmarkStart w:id="105" w:name="limitations"/>
     <w:p>
       <w:pPr>
         <w:pStyle w:val="Heading2"/>
@@ -13559,8 +13594,8 @@
         <w:t xml:space="preserve">Backend badge and achievement models exist, but frontend display is minimal.</w:t>
       </w:r>
     </w:p>
-    <w:bookmarkEnd w:id="104"/>
-    <w:bookmarkStart w:id="106" w:name="comparison-with-research-objectives"/>
+    <w:bookmarkEnd w:id="105"/>
+    <w:bookmarkStart w:id="107" w:name="comparison-with-research-objectives"/>
     <w:p>
       <w:pPr>
         <w:pStyle w:val="Heading2"/>
@@ -13894,7 +13929,7 @@
         </w:tc>
       </w:tr>
     </w:tbl>
-    <w:bookmarkStart w:id="105" w:name="assessment-summary"/>
+    <w:bookmarkStart w:id="106" w:name="assessment-summary"/>
     <w:p>
       <w:pPr>
         <w:pStyle w:val="Heading3"/>
@@ -13911,19 +13946,19 @@
         <w:t xml:space="preserve">All five research objectives have been achieved, as evidenced by the combination of automated test results, OWASP-aligned security assessment findings, and functional evaluation outcomes. The automated test suite provides quantitative evidence of correctness across all major functional domains, while the security assessment confirms that standard defensive measures are in place for the most common web application vulnerability categories. The limitations documented in Section 5.6 represent areas requiring additional investment prior to production deployment but do not negate achievement of the stated research objectives. The project delivers a functional, tested, and reasonably secure donation platform that meets its defined scope.</w:t>
       </w:r>
     </w:p>
-    <w:bookmarkEnd w:id="105"/>
     <w:bookmarkEnd w:id="106"/>
     <w:bookmarkEnd w:id="107"/>
-    <w:bookmarkStart w:id="116" w:name="chapter-6-conclusion"/>
+    <w:bookmarkEnd w:id="108"/>
+    <w:bookmarkStart w:id="117" w:name="chapter-6-conclusion-8001000-words"/>
     <w:p>
       <w:pPr>
         <w:pStyle w:val="Heading1"/>
       </w:pPr>
       <w:r>
-        <w:t xml:space="preserve">Chapter 6: Conclusion</w:t>
-      </w:r>
-    </w:p>
-    <w:bookmarkStart w:id="108" w:name="summary-of-achievements"/>
+        <w:t xml:space="preserve">Chapter 6: Conclusion (800/1000 words)</w:t>
+      </w:r>
+    </w:p>
+    <w:bookmarkStart w:id="109" w:name="summary-of-achievements"/>
     <w:p>
       <w:pPr>
         <w:pStyle w:val="Heading2"/>
@@ -14087,8 +14122,8 @@
         <w:t xml:space="preserve">A Pest-based test suite comprising 78 tests with 163 assertions covers authentication, donation processing, cause management, administrative operations, and webhook handling. All tests execute in under one second, supporting rapid feedback during development. The suite proved instrumental in identifying three critical bugs that had not been detected through manual testing.</w:t>
       </w:r>
     </w:p>
-    <w:bookmarkEnd w:id="108"/>
-    <w:bookmarkStart w:id="111" w:name="critical-reflection"/>
+    <w:bookmarkEnd w:id="109"/>
+    <w:bookmarkStart w:id="112" w:name="critical-reflection"/>
     <w:p>
       <w:pPr>
         <w:pStyle w:val="Heading2"/>
@@ -14097,7 +14132,7 @@
         <w:t xml:space="preserve">6.2 Critical Reflection</w:t>
       </w:r>
     </w:p>
-    <w:bookmarkStart w:id="109" w:name="what-went-well"/>
+    <w:bookmarkStart w:id="110" w:name="what-went-well"/>
     <w:p>
       <w:pPr>
         <w:pStyle w:val="Heading3"/>
@@ -14114,8 +14149,8 @@
         <w:t xml:space="preserve">The modular multi-application architecture was a sound design decision. Separating the donor-facing React application, the Laravel API, and the Vue 3 administrative dashboard into distinct codebases allowed each component to be developed and tested independently, reducing the risk of unintended side effects. Docker Compose proved valuable for managing the multi-service environment declaratively, eliminating configuration inconsistencies. The shared REST API contract between the React and Vue applications naturally encouraged consistent design and comprehensive input validation.</w:t>
       </w:r>
     </w:p>
-    <w:bookmarkEnd w:id="109"/>
-    <w:bookmarkStart w:id="110" w:name="what-was-challenging"/>
+    <w:bookmarkEnd w:id="110"/>
+    <w:bookmarkStart w:id="111" w:name="what-was-challenging"/>
     <w:p>
       <w:pPr>
         <w:pStyle w:val="Heading3"/>
@@ -14132,9 +14167,9 @@
         <w:t xml:space="preserve">Integrating MyFatoorah with proper webhook security required several iterations, as achieving reliable HMAC-SHA256 verification demanded careful attention to payload format and encoding details not immediately apparent from the gateway documentation. This experience reinforced the importance of treating payment security as a first-class concern rather than a post-implementation addition. Centrifugo’s token-based authentication also presented initial complexity, since debugging silent connection drops in real-time systems is inherently more difficult than diagnosing failures in traditional request-response flows. Managing state consistency across three separate frontend and backend applications proved more challenging than anticipated; ensuring that the React SPA, Vue admin panel, and Laravel API maintained consistent data contracts required disciplined use of Fractal Transformers and careful API versioning practices.</w:t>
       </w:r>
     </w:p>
-    <w:bookmarkEnd w:id="110"/>
     <w:bookmarkEnd w:id="111"/>
-    <w:bookmarkStart w:id="112" w:name="personal-learning"/>
+    <w:bookmarkEnd w:id="112"/>
+    <w:bookmarkStart w:id="113" w:name="personal-learning"/>
     <w:p>
       <w:pPr>
         <w:pStyle w:val="Heading2"/>
@@ -14151,8 +14186,8 @@
         <w:t xml:space="preserve">This project deepened understanding of full-stack development across the React and Laravel ecosystems, WebSocket-based real-time communication, payment security patterns, and Docker-based multi-service workflows. Working across three separate applications also provided a concrete appreciation for the coordination challenges that arise in distributed architectures. The most significant insight concerned testing: the discovery of three critical bugs during test suite development demonstrated that writing tests alongside code – rather than after the fact – produces meaningfully better results. Tests serve not only as a safety net but as a design tool, forcing careful consideration of expected behaviour, edge cases, and failure modes.</w:t>
       </w:r>
     </w:p>
-    <w:bookmarkEnd w:id="112"/>
-    <w:bookmarkStart w:id="113" w:name="future-work"/>
+    <w:bookmarkEnd w:id="113"/>
+    <w:bookmarkStart w:id="114" w:name="future-work"/>
     <w:p>
       <w:pPr>
         <w:pStyle w:val="Heading2"/>
@@ -14293,8 +14328,8 @@
         <w:t xml:space="preserve">Implement notifications for campaign funding milestones to increase donor engagement and transparency.</w:t>
       </w:r>
     </w:p>
-    <w:bookmarkEnd w:id="113"/>
-    <w:bookmarkStart w:id="114" w:name="concluding-statement"/>
+    <w:bookmarkEnd w:id="114"/>
+    <w:bookmarkStart w:id="115" w:name="concluding-statement"/>
     <w:p>
       <w:pPr>
         <w:pStyle w:val="Heading2"/>
@@ -14311,8 +14346,8 @@
         <w:t xml:space="preserve">This project demonstrates that a full-stack charitable donation platform can be built with modern web technologies while prioritising transparency, security, and accessibility. The combination of real-time donation updates, secure payment processing, and bilingual support with right-to-left layout addresses genuine gaps in the current charitable giving landscape. While further work remains before production readiness – particularly in frontend testing, deployment configuration, and payment gateway coverage – the architectural foundations are sound and the automated test suite provides a reliable basis for continued development.</w:t>
       </w:r>
     </w:p>
-    <w:bookmarkEnd w:id="114"/>
-    <w:bookmarkStart w:id="115" w:name="references"/>
+    <w:bookmarkEnd w:id="115"/>
+    <w:bookmarkStart w:id="116" w:name="references"/>
     <w:p>
       <w:pPr>
         <w:pStyle w:val="Heading2"/>
@@ -14825,8 +14860,8 @@
         <w:t xml:space="preserve">. Available at: https://www.w3.org/WAI/WCAG21/quickref/ (Accessed: 15 February 2026).</w:t>
       </w:r>
     </w:p>
-    <w:bookmarkEnd w:id="115"/>
     <w:bookmarkEnd w:id="116"/>
+    <w:bookmarkEnd w:id="117"/>
     <w:sectPr>
       <w:footnotePr>
         <w:numRestart w:val="eachSect"/>

</xml_diff>